<commit_message>
Actualización de clase couting
</commit_message>
<xml_diff>
--- a/src/site/resources/PSP1/test/Program2PruebaCuentaProgram1.docx
+++ b/src/site/resources/PSP1/test/Program2PruebaCuentaProgram1.docx
@@ -33,12 +33,6 @@
         <w:gridCol w:w="2085"/>
       </w:tblGrid>
       <w:tr>
-        <w:tblPrEx>
-          <w:tblCellMar>
-            <w:top w:w="0" w:type="dxa"/>
-            <w:bottom w:w="0" w:type="dxa"/>
-          </w:tblCellMar>
-        </w:tblPrEx>
         <w:tc>
           <w:tcPr>
             <w:tcW w:w="1640" w:type="dxa"/>
@@ -163,12 +157,6 @@
         </w:tc>
       </w:tr>
       <w:tr>
-        <w:tblPrEx>
-          <w:tblCellMar>
-            <w:top w:w="0" w:type="dxa"/>
-            <w:bottom w:w="0" w:type="dxa"/>
-          </w:tblCellMar>
-        </w:tblPrEx>
         <w:trPr>
           <w:cantSplit/>
         </w:trPr>
@@ -253,12 +241,6 @@
         <w:gridCol w:w="6909"/>
       </w:tblGrid>
       <w:tr>
-        <w:tblPrEx>
-          <w:tblCellMar>
-            <w:top w:w="0" w:type="dxa"/>
-            <w:bottom w:w="0" w:type="dxa"/>
-          </w:tblCellMar>
-        </w:tblPrEx>
         <w:tc>
           <w:tcPr>
             <w:tcW w:w="2088" w:type="dxa"/>
@@ -359,12 +341,6 @@
         </w:tc>
       </w:tr>
       <w:tr>
-        <w:tblPrEx>
-          <w:tblCellMar>
-            <w:top w:w="0" w:type="dxa"/>
-            <w:bottom w:w="0" w:type="dxa"/>
-          </w:tblCellMar>
-        </w:tblPrEx>
         <w:tc>
           <w:tcPr>
             <w:tcW w:w="2088" w:type="dxa"/>
@@ -419,12 +395,6 @@
         </w:tc>
       </w:tr>
       <w:tr>
-        <w:tblPrEx>
-          <w:tblCellMar>
-            <w:top w:w="0" w:type="dxa"/>
-            <w:bottom w:w="0" w:type="dxa"/>
-          </w:tblCellMar>
-        </w:tblPrEx>
         <w:tc>
           <w:tcPr>
             <w:tcW w:w="2088" w:type="dxa"/>
@@ -541,12 +511,6 @@
         </w:tc>
       </w:tr>
       <w:tr>
-        <w:tblPrEx>
-          <w:tblCellMar>
-            <w:top w:w="0" w:type="dxa"/>
-            <w:bottom w:w="0" w:type="dxa"/>
-          </w:tblCellMar>
-        </w:tblPrEx>
         <w:tc>
           <w:tcPr>
             <w:tcW w:w="2088" w:type="dxa"/>
@@ -634,12 +598,6 @@
         </w:tc>
       </w:tr>
       <w:tr>
-        <w:tblPrEx>
-          <w:tblCellMar>
-            <w:top w:w="0" w:type="dxa"/>
-            <w:bottom w:w="0" w:type="dxa"/>
-          </w:tblCellMar>
-        </w:tblPrEx>
         <w:tc>
           <w:tcPr>
             <w:tcW w:w="2088" w:type="dxa"/>
@@ -724,7 +682,15 @@
                 <w:szCs w:val="24"/>
                 <w:lang w:val="es-CO"/>
               </w:rPr>
-              <w:t>: 3</w:t>
+              <w:t xml:space="preserve">: </w:t>
+            </w:r>
+            <w:r>
+              <w:rPr>
+                <w:sz w:val="24"/>
+                <w:szCs w:val="24"/>
+                <w:lang w:val="es-CO"/>
+              </w:rPr>
+              <w:t>2</w:t>
             </w:r>
           </w:p>
           <w:p>
@@ -846,7 +812,15 @@
                 <w:szCs w:val="24"/>
                 <w:lang w:val="es-CO"/>
               </w:rPr>
-              <w:t>: 10</w:t>
+              <w:t xml:space="preserve">: </w:t>
+            </w:r>
+            <w:r>
+              <w:rPr>
+                <w:sz w:val="24"/>
+                <w:szCs w:val="24"/>
+                <w:lang w:val="es-CO"/>
+              </w:rPr>
+              <w:t>6</w:t>
             </w:r>
           </w:p>
           <w:p>
@@ -1058,12 +1032,6 @@
         </w:tc>
       </w:tr>
       <w:tr>
-        <w:tblPrEx>
-          <w:tblCellMar>
-            <w:top w:w="0" w:type="dxa"/>
-            <w:bottom w:w="0" w:type="dxa"/>
-          </w:tblCellMar>
-        </w:tblPrEx>
         <w:tc>
           <w:tcPr>
             <w:tcW w:w="2088" w:type="dxa"/>
@@ -1184,7 +1152,7 @@
                 <w:szCs w:val="24"/>
                 <w:lang w:val="es-CO"/>
               </w:rPr>
-              <w:t>: 3</w:t>
+              <w:t>: 2</w:t>
             </w:r>
           </w:p>
           <w:p>
@@ -1358,6 +1326,145 @@
                 <w:szCs w:val="24"/>
                 <w:lang w:val="es-CO"/>
               </w:rPr>
+              <w:t>: 6</w:t>
+            </w:r>
+          </w:p>
+          <w:p>
+            <w:pPr>
+              <w:rPr>
+                <w:sz w:val="24"/>
+                <w:szCs w:val="24"/>
+                <w:lang w:val="es-CO"/>
+              </w:rPr>
+            </w:pPr>
+            <w:r>
+              <w:rPr>
+                <w:sz w:val="24"/>
+                <w:szCs w:val="24"/>
+                <w:lang w:val="es-CO"/>
+              </w:rPr>
+              <w:t>Clase: NodeList.java</w:t>
+            </w:r>
+          </w:p>
+          <w:p>
+            <w:pPr>
+              <w:rPr>
+                <w:sz w:val="24"/>
+                <w:szCs w:val="24"/>
+                <w:lang w:val="es-CO"/>
+              </w:rPr>
+            </w:pPr>
+            <w:r>
+              <w:rPr>
+                <w:sz w:val="24"/>
+                <w:szCs w:val="24"/>
+                <w:lang w:val="es-CO"/>
+              </w:rPr>
+              <w:t xml:space="preserve">      </w:t>
+            </w:r>
+            <w:proofErr w:type="spellStart"/>
+            <w:r>
+              <w:rPr>
+                <w:sz w:val="24"/>
+                <w:szCs w:val="24"/>
+                <w:lang w:val="es-CO"/>
+              </w:rPr>
+              <w:t>Loc</w:t>
+            </w:r>
+            <w:proofErr w:type="spellEnd"/>
+            <w:r>
+              <w:rPr>
+                <w:sz w:val="24"/>
+                <w:szCs w:val="24"/>
+                <w:lang w:val="es-CO"/>
+              </w:rPr>
+              <w:t>: 12</w:t>
+            </w:r>
+          </w:p>
+          <w:p>
+            <w:pPr>
+              <w:rPr>
+                <w:sz w:val="24"/>
+                <w:szCs w:val="24"/>
+                <w:lang w:val="es-CO"/>
+              </w:rPr>
+            </w:pPr>
+            <w:r>
+              <w:rPr>
+                <w:sz w:val="24"/>
+                <w:szCs w:val="24"/>
+                <w:lang w:val="es-CO"/>
+              </w:rPr>
+              <w:t xml:space="preserve">      </w:t>
+            </w:r>
+            <w:proofErr w:type="spellStart"/>
+            <w:r>
+              <w:rPr>
+                <w:sz w:val="24"/>
+                <w:szCs w:val="24"/>
+                <w:lang w:val="es-CO"/>
+              </w:rPr>
+              <w:t>Metodos</w:t>
+            </w:r>
+            <w:proofErr w:type="spellEnd"/>
+            <w:r>
+              <w:rPr>
+                <w:sz w:val="24"/>
+                <w:szCs w:val="24"/>
+                <w:lang w:val="es-CO"/>
+              </w:rPr>
+              <w:t>: 2</w:t>
+            </w:r>
+          </w:p>
+          <w:p>
+            <w:pPr>
+              <w:rPr>
+                <w:sz w:val="24"/>
+                <w:szCs w:val="24"/>
+                <w:lang w:val="es-CO"/>
+              </w:rPr>
+            </w:pPr>
+            <w:r>
+              <w:rPr>
+                <w:sz w:val="24"/>
+                <w:szCs w:val="24"/>
+                <w:lang w:val="es-CO"/>
+              </w:rPr>
+              <w:t>Clase: PspPrograma1.java</w:t>
+            </w:r>
+          </w:p>
+          <w:p>
+            <w:pPr>
+              <w:rPr>
+                <w:sz w:val="24"/>
+                <w:szCs w:val="24"/>
+                <w:lang w:val="es-CO"/>
+              </w:rPr>
+            </w:pPr>
+            <w:r>
+              <w:rPr>
+                <w:sz w:val="24"/>
+                <w:szCs w:val="24"/>
+                <w:lang w:val="es-CO"/>
+              </w:rPr>
+              <w:t xml:space="preserve">      </w:t>
+            </w:r>
+            <w:proofErr w:type="spellStart"/>
+            <w:r>
+              <w:rPr>
+                <w:sz w:val="24"/>
+                <w:szCs w:val="24"/>
+                <w:lang w:val="es-CO"/>
+              </w:rPr>
+              <w:t>Loc</w:t>
+            </w:r>
+            <w:proofErr w:type="spellEnd"/>
+            <w:r>
+              <w:rPr>
+                <w:sz w:val="24"/>
+                <w:szCs w:val="24"/>
+                <w:lang w:val="es-CO"/>
+              </w:rPr>
               <w:t>: 10</w:t>
             </w:r>
           </w:p>
@@ -1375,23 +1482,6 @@
                 <w:szCs w:val="24"/>
                 <w:lang w:val="es-CO"/>
               </w:rPr>
-              <w:t>Clase: NodeList.java</w:t>
-            </w:r>
-          </w:p>
-          <w:p>
-            <w:pPr>
-              <w:rPr>
-                <w:sz w:val="24"/>
-                <w:szCs w:val="24"/>
-                <w:lang w:val="es-CO"/>
-              </w:rPr>
-            </w:pPr>
-            <w:r>
-              <w:rPr>
-                <w:sz w:val="24"/>
-                <w:szCs w:val="24"/>
-                <w:lang w:val="es-CO"/>
-              </w:rPr>
               <w:t xml:space="preserve">      </w:t>
             </w:r>
             <w:proofErr w:type="spellStart"/>
@@ -1401,6 +1491,58 @@
                 <w:szCs w:val="24"/>
                 <w:lang w:val="es-CO"/>
               </w:rPr>
+              <w:t>Metodos</w:t>
+            </w:r>
+            <w:proofErr w:type="spellEnd"/>
+            <w:r>
+              <w:rPr>
+                <w:sz w:val="24"/>
+                <w:szCs w:val="24"/>
+                <w:lang w:val="es-CO"/>
+              </w:rPr>
+              <w:t>: 1</w:t>
+            </w:r>
+          </w:p>
+          <w:p>
+            <w:pPr>
+              <w:rPr>
+                <w:sz w:val="24"/>
+                <w:szCs w:val="24"/>
+                <w:lang w:val="es-CO"/>
+              </w:rPr>
+            </w:pPr>
+            <w:r>
+              <w:rPr>
+                <w:sz w:val="24"/>
+                <w:szCs w:val="24"/>
+                <w:lang w:val="es-CO"/>
+              </w:rPr>
+              <w:t>Clase: StatisticsController.java</w:t>
+            </w:r>
+          </w:p>
+          <w:p>
+            <w:pPr>
+              <w:rPr>
+                <w:sz w:val="24"/>
+                <w:szCs w:val="24"/>
+                <w:lang w:val="es-CO"/>
+              </w:rPr>
+            </w:pPr>
+            <w:r>
+              <w:rPr>
+                <w:sz w:val="24"/>
+                <w:szCs w:val="24"/>
+                <w:lang w:val="es-CO"/>
+              </w:rPr>
+              <w:t xml:space="preserve">      </w:t>
+            </w:r>
+            <w:proofErr w:type="spellStart"/>
+            <w:r>
+              <w:rPr>
+                <w:sz w:val="24"/>
+                <w:szCs w:val="24"/>
+                <w:lang w:val="es-CO"/>
+              </w:rPr>
               <w:t>Loc</w:t>
             </w:r>
             <w:proofErr w:type="spellEnd"/>
@@ -1410,7 +1552,7 @@
                 <w:szCs w:val="24"/>
                 <w:lang w:val="es-CO"/>
               </w:rPr>
-              <w:t>: 12</w:t>
+              <w:t>: 11</w:t>
             </w:r>
           </w:p>
           <w:p>
@@ -1453,197 +1595,16 @@
               <w:rPr>
                 <w:sz w:val="24"/>
                 <w:szCs w:val="24"/>
-                <w:lang w:val="es-CO"/>
-              </w:rPr>
-            </w:pPr>
-            <w:r>
-              <w:rPr>
-                <w:sz w:val="24"/>
-                <w:szCs w:val="24"/>
-                <w:lang w:val="es-CO"/>
-              </w:rPr>
-              <w:t>Clase: PspPrograma1.java</w:t>
-            </w:r>
-          </w:p>
-          <w:p>
-            <w:pPr>
-              <w:rPr>
-                <w:sz w:val="24"/>
-                <w:szCs w:val="24"/>
-                <w:lang w:val="es-CO"/>
-              </w:rPr>
-            </w:pPr>
-            <w:r>
-              <w:rPr>
-                <w:sz w:val="24"/>
-                <w:szCs w:val="24"/>
-                <w:lang w:val="es-CO"/>
-              </w:rPr>
-              <w:t xml:space="preserve">      </w:t>
-            </w:r>
-            <w:proofErr w:type="spellStart"/>
-            <w:r>
-              <w:rPr>
-                <w:sz w:val="24"/>
-                <w:szCs w:val="24"/>
-                <w:lang w:val="es-CO"/>
-              </w:rPr>
-              <w:t>Loc</w:t>
-            </w:r>
-            <w:proofErr w:type="spellEnd"/>
-            <w:r>
-              <w:rPr>
-                <w:sz w:val="24"/>
-                <w:szCs w:val="24"/>
-                <w:lang w:val="es-CO"/>
-              </w:rPr>
-              <w:t>: 10</w:t>
-            </w:r>
-          </w:p>
-          <w:p>
-            <w:pPr>
-              <w:rPr>
-                <w:sz w:val="24"/>
-                <w:szCs w:val="24"/>
-                <w:lang w:val="es-CO"/>
-              </w:rPr>
-            </w:pPr>
-            <w:r>
-              <w:rPr>
-                <w:sz w:val="24"/>
-                <w:szCs w:val="24"/>
-                <w:lang w:val="es-CO"/>
-              </w:rPr>
-              <w:t xml:space="preserve">      </w:t>
-            </w:r>
-            <w:proofErr w:type="spellStart"/>
-            <w:r>
-              <w:rPr>
-                <w:sz w:val="24"/>
-                <w:szCs w:val="24"/>
-                <w:lang w:val="es-CO"/>
-              </w:rPr>
-              <w:t>Metodos</w:t>
-            </w:r>
-            <w:proofErr w:type="spellEnd"/>
-            <w:r>
-              <w:rPr>
-                <w:sz w:val="24"/>
-                <w:szCs w:val="24"/>
-                <w:lang w:val="es-CO"/>
-              </w:rPr>
-              <w:t>: 1</w:t>
-            </w:r>
-          </w:p>
-          <w:p>
-            <w:pPr>
-              <w:rPr>
-                <w:sz w:val="24"/>
-                <w:szCs w:val="24"/>
-                <w:lang w:val="es-CO"/>
-              </w:rPr>
-            </w:pPr>
-            <w:r>
-              <w:rPr>
-                <w:sz w:val="24"/>
-                <w:szCs w:val="24"/>
-                <w:lang w:val="es-CO"/>
-              </w:rPr>
-              <w:t>Clase: StatisticsController.java</w:t>
-            </w:r>
-          </w:p>
-          <w:p>
-            <w:pPr>
-              <w:rPr>
-                <w:sz w:val="24"/>
-                <w:szCs w:val="24"/>
-                <w:lang w:val="es-CO"/>
-              </w:rPr>
-            </w:pPr>
-            <w:r>
-              <w:rPr>
-                <w:sz w:val="24"/>
-                <w:szCs w:val="24"/>
-                <w:lang w:val="es-CO"/>
-              </w:rPr>
-              <w:t xml:space="preserve">      </w:t>
-            </w:r>
-            <w:proofErr w:type="spellStart"/>
-            <w:r>
-              <w:rPr>
-                <w:sz w:val="24"/>
-                <w:szCs w:val="24"/>
-                <w:lang w:val="es-CO"/>
-              </w:rPr>
-              <w:t>Loc</w:t>
-            </w:r>
-            <w:proofErr w:type="spellEnd"/>
-            <w:r>
-              <w:rPr>
-                <w:sz w:val="24"/>
-                <w:szCs w:val="24"/>
-                <w:lang w:val="es-CO"/>
-              </w:rPr>
-              <w:t>: 11</w:t>
-            </w:r>
-          </w:p>
-          <w:p>
-            <w:pPr>
-              <w:rPr>
-                <w:sz w:val="24"/>
-                <w:szCs w:val="24"/>
-                <w:lang w:val="es-CO"/>
-              </w:rPr>
-            </w:pPr>
-            <w:r>
-              <w:rPr>
-                <w:sz w:val="24"/>
-                <w:szCs w:val="24"/>
-                <w:lang w:val="es-CO"/>
-              </w:rPr>
-              <w:t xml:space="preserve">      </w:t>
-            </w:r>
-            <w:proofErr w:type="spellStart"/>
-            <w:r>
-              <w:rPr>
-                <w:sz w:val="24"/>
-                <w:szCs w:val="24"/>
-                <w:lang w:val="es-CO"/>
-              </w:rPr>
-              <w:t>Metodos</w:t>
-            </w:r>
-            <w:proofErr w:type="spellEnd"/>
-            <w:r>
-              <w:rPr>
-                <w:sz w:val="24"/>
-                <w:szCs w:val="24"/>
-                <w:lang w:val="es-CO"/>
-              </w:rPr>
-              <w:t>: 2</w:t>
-            </w:r>
-          </w:p>
-          <w:p>
-            <w:pPr>
-              <w:rPr>
-                <w:sz w:val="24"/>
-                <w:szCs w:val="24"/>
-              </w:rPr>
-            </w:pPr>
-            <w:r>
-              <w:rPr>
-                <w:sz w:val="24"/>
-                <w:szCs w:val="24"/>
+              </w:rPr>
+            </w:pPr>
+            <w:r>
+              <w:rPr>
+                <w:sz w:val="24"/>
+                <w:szCs w:val="24"/>
+                <w:lang w:val="es-CO"/>
               </w:rPr>
               <w:t>TOTAL LOC: 138</w:t>
             </w:r>
-          </w:p>
-          <w:p>
-            <w:pPr>
-              <w:rPr>
-                <w:sz w:val="24"/>
-                <w:szCs w:val="24"/>
-              </w:rPr>
-            </w:pPr>
           </w:p>
           <w:p>
             <w:pPr>
@@ -1690,12 +1651,6 @@
         <w:gridCol w:w="7412"/>
       </w:tblGrid>
       <w:tr>
-        <w:tblPrEx>
-          <w:tblCellMar>
-            <w:top w:w="0" w:type="dxa"/>
-            <w:bottom w:w="0" w:type="dxa"/>
-          </w:tblCellMar>
-        </w:tblPrEx>
         <w:tc>
           <w:tcPr>
             <w:tcW w:w="2088" w:type="dxa"/>
@@ -1709,6 +1664,7 @@
               <w:pStyle w:val="Ttulo2"/>
             </w:pPr>
             <w:r>
+              <w:lastRenderedPageBreak/>
               <w:t>Test Name/#</w:t>
             </w:r>
           </w:p>
@@ -1796,12 +1752,6 @@
         </w:tc>
       </w:tr>
       <w:tr>
-        <w:tblPrEx>
-          <w:tblCellMar>
-            <w:top w:w="0" w:type="dxa"/>
-            <w:bottom w:w="0" w:type="dxa"/>
-          </w:tblCellMar>
-        </w:tblPrEx>
         <w:tc>
           <w:tcPr>
             <w:tcW w:w="2088" w:type="dxa"/>
@@ -1856,12 +1806,6 @@
         </w:tc>
       </w:tr>
       <w:tr>
-        <w:tblPrEx>
-          <w:tblCellMar>
-            <w:top w:w="0" w:type="dxa"/>
-            <w:bottom w:w="0" w:type="dxa"/>
-          </w:tblCellMar>
-        </w:tblPrEx>
         <w:tc>
           <w:tcPr>
             <w:tcW w:w="2088" w:type="dxa"/>
@@ -1996,12 +1940,6 @@
         </w:tc>
       </w:tr>
       <w:tr>
-        <w:tblPrEx>
-          <w:tblCellMar>
-            <w:top w:w="0" w:type="dxa"/>
-            <w:bottom w:w="0" w:type="dxa"/>
-          </w:tblCellMar>
-        </w:tblPrEx>
         <w:tc>
           <w:tcPr>
             <w:tcW w:w="2088" w:type="dxa"/>
@@ -2067,23 +2005,7 @@
                 <w:szCs w:val="24"/>
                 <w:lang w:val="es-CO"/>
               </w:rPr>
-              <w:t>Ruta a ingresar: C:\Users\fbenavides\Documents\NetBeansProjects\PspPrograma2\src\main</w:t>
-            </w:r>
-            <w:r>
-              <w:rPr>
-                <w:sz w:val="24"/>
-                <w:szCs w:val="24"/>
-                <w:lang w:val="es-CO"/>
-              </w:rPr>
-              <w:t xml:space="preserve"> </w:t>
-            </w:r>
-            <w:r>
-              <w:rPr>
-                <w:sz w:val="24"/>
-                <w:szCs w:val="24"/>
-                <w:lang w:val="es-CO"/>
-              </w:rPr>
-              <w:t xml:space="preserve">o </w:t>
+              <w:t xml:space="preserve">Ruta a ingresar: C:\Users\fbenavides\Documents\NetBeansProjects\PspPrograma2\src\main o </w:t>
             </w:r>
             <w:r>
               <w:rPr>
@@ -2124,12 +2046,6 @@
         </w:tc>
       </w:tr>
       <w:tr>
-        <w:tblPrEx>
-          <w:tblCellMar>
-            <w:top w:w="0" w:type="dxa"/>
-            <w:bottom w:w="0" w:type="dxa"/>
-          </w:tblCellMar>
-        </w:tblPrEx>
         <w:tc>
           <w:tcPr>
             <w:tcW w:w="2088" w:type="dxa"/>
@@ -2263,7 +2179,15 @@
                 <w:szCs w:val="24"/>
                 <w:lang w:val="es-CO"/>
               </w:rPr>
-              <w:t>: 8</w:t>
+              <w:t xml:space="preserve">: </w:t>
+            </w:r>
+            <w:r>
+              <w:rPr>
+                <w:sz w:val="24"/>
+                <w:szCs w:val="24"/>
+                <w:lang w:val="es-CO"/>
+              </w:rPr>
+              <w:t>6</w:t>
             </w:r>
           </w:p>
           <w:p>
@@ -2314,7 +2238,15 @@
                 <w:szCs w:val="24"/>
                 <w:lang w:val="es-CO"/>
               </w:rPr>
-              <w:t>: 13</w:t>
+              <w:t xml:space="preserve">: </w:t>
+            </w:r>
+            <w:r>
+              <w:rPr>
+                <w:sz w:val="24"/>
+                <w:szCs w:val="24"/>
+                <w:lang w:val="es-CO"/>
+              </w:rPr>
+              <w:t>9</w:t>
             </w:r>
           </w:p>
           <w:p>
@@ -2365,7 +2297,15 @@
                 <w:szCs w:val="24"/>
                 <w:lang w:val="es-CO"/>
               </w:rPr>
-              <w:t>: 3</w:t>
+              <w:t xml:space="preserve">: </w:t>
+            </w:r>
+            <w:r>
+              <w:rPr>
+                <w:sz w:val="24"/>
+                <w:szCs w:val="24"/>
+                <w:lang w:val="es-CO"/>
+              </w:rPr>
+              <w:t>2</w:t>
             </w:r>
           </w:p>
           <w:p>
@@ -2409,6 +2349,45 @@
                 <w:lang w:val="es-CO"/>
               </w:rPr>
               <w:t>Métodos</w:t>
+            </w:r>
+            <w:r>
+              <w:rPr>
+                <w:sz w:val="24"/>
+                <w:szCs w:val="24"/>
+                <w:lang w:val="es-CO"/>
+              </w:rPr>
+              <w:t>: 2</w:t>
+            </w:r>
+          </w:p>
+          <w:p>
+            <w:pPr>
+              <w:rPr>
+                <w:sz w:val="24"/>
+                <w:szCs w:val="24"/>
+                <w:lang w:val="es-CO"/>
+              </w:rPr>
+            </w:pPr>
+          </w:p>
+          <w:p>
+            <w:pPr>
+              <w:rPr>
+                <w:sz w:val="24"/>
+                <w:szCs w:val="24"/>
+              </w:rPr>
+            </w:pPr>
+            <w:r>
+              <w:rPr>
+                <w:sz w:val="24"/>
+                <w:szCs w:val="24"/>
+              </w:rPr>
+              <w:t>TOTAL LOC: 1</w:t>
+            </w:r>
+            <w:r>
+              <w:rPr>
+                <w:sz w:val="24"/>
+                <w:szCs w:val="24"/>
+              </w:rPr>
+              <w:t>7</w:t>
             </w:r>
             <w:bookmarkStart w:id="0" w:name="_GoBack"/>
             <w:bookmarkEnd w:id="0"/>
@@ -2416,84 +2395,8 @@
               <w:rPr>
                 <w:sz w:val="24"/>
                 <w:szCs w:val="24"/>
-                <w:lang w:val="es-CO"/>
-              </w:rPr>
-              <w:t>: 2</w:t>
-            </w:r>
-          </w:p>
-          <w:p>
-            <w:pPr>
-              <w:rPr>
-                <w:sz w:val="24"/>
-                <w:szCs w:val="24"/>
-                <w:lang w:val="es-CO"/>
-              </w:rPr>
-            </w:pPr>
-            <w:r>
-              <w:rPr>
-                <w:sz w:val="24"/>
-                <w:szCs w:val="24"/>
-                <w:lang w:val="es-CO"/>
-              </w:rPr>
-              <w:t xml:space="preserve">Clase: AppTest.java         </w:t>
-            </w:r>
-            <w:proofErr w:type="spellStart"/>
-            <w:r>
-              <w:rPr>
-                <w:sz w:val="24"/>
-                <w:szCs w:val="24"/>
-                <w:lang w:val="es-CO"/>
-              </w:rPr>
-              <w:t>Loc</w:t>
-            </w:r>
-            <w:proofErr w:type="spellEnd"/>
-            <w:r>
-              <w:rPr>
-                <w:sz w:val="24"/>
-                <w:szCs w:val="24"/>
-                <w:lang w:val="es-CO"/>
-              </w:rPr>
-              <w:t xml:space="preserve">: 20 </w:t>
-            </w:r>
-            <w:r>
-              <w:rPr>
-                <w:sz w:val="24"/>
-                <w:szCs w:val="24"/>
-                <w:lang w:val="es-CO"/>
-              </w:rPr>
-              <w:t>Métodos</w:t>
-            </w:r>
-            <w:r>
-              <w:rPr>
-                <w:sz w:val="24"/>
-                <w:szCs w:val="24"/>
-                <w:lang w:val="es-CO"/>
-              </w:rPr>
-              <w:t>: 3</w:t>
-            </w:r>
-          </w:p>
-          <w:p>
-            <w:pPr>
-              <w:rPr>
-                <w:sz w:val="24"/>
-                <w:szCs w:val="24"/>
-                <w:lang w:val="es-CO"/>
-              </w:rPr>
-            </w:pPr>
-          </w:p>
-          <w:p>
-            <w:pPr>
-              <w:rPr>
-                <w:sz w:val="24"/>
-                <w:szCs w:val="24"/>
-              </w:rPr>
-            </w:pPr>
-            <w:r>
-              <w:rPr>
-                <w:sz w:val="24"/>
-                <w:szCs w:val="24"/>
-              </w:rPr>
-              <w:t>TOTAL LOC: 195</w:t>
+              </w:rPr>
+              <w:t>5</w:t>
             </w:r>
           </w:p>
           <w:p>
@@ -2507,12 +2410,6 @@
         </w:tc>
       </w:tr>
       <w:tr>
-        <w:tblPrEx>
-          <w:tblCellMar>
-            <w:top w:w="0" w:type="dxa"/>
-            <w:bottom w:w="0" w:type="dxa"/>
-          </w:tblCellMar>
-        </w:tblPrEx>
         <w:tc>
           <w:tcPr>
             <w:tcW w:w="2088" w:type="dxa"/>
@@ -2554,6 +2451,7 @@
               <w:rPr>
                 <w:sz w:val="24"/>
                 <w:szCs w:val="24"/>
+                <w:lang w:val="es-CO"/>
               </w:rPr>
             </w:pPr>
           </w:p>
@@ -2625,14 +2523,16 @@
               </w:rPr>
               <w:t xml:space="preserve">      </w:t>
             </w:r>
-            <w:r>
-              <w:rPr>
-                <w:sz w:val="24"/>
-                <w:szCs w:val="24"/>
-                <w:lang w:val="es-CO"/>
-              </w:rPr>
-              <w:t>Métodos</w:t>
-            </w:r>
+            <w:proofErr w:type="spellStart"/>
+            <w:r>
+              <w:rPr>
+                <w:sz w:val="24"/>
+                <w:szCs w:val="24"/>
+                <w:lang w:val="es-CO"/>
+              </w:rPr>
+              <w:t>Metodos</w:t>
+            </w:r>
+            <w:proofErr w:type="spellEnd"/>
             <w:r>
               <w:rPr>
                 <w:sz w:val="24"/>
@@ -2710,21 +2610,23 @@
               </w:rPr>
               <w:t xml:space="preserve">      </w:t>
             </w:r>
-            <w:r>
-              <w:rPr>
-                <w:sz w:val="24"/>
-                <w:szCs w:val="24"/>
-                <w:lang w:val="es-CO"/>
-              </w:rPr>
-              <w:t>Métodos</w:t>
-            </w:r>
-            <w:r>
-              <w:rPr>
-                <w:sz w:val="24"/>
-                <w:szCs w:val="24"/>
-                <w:lang w:val="es-CO"/>
-              </w:rPr>
-              <w:t>: 8</w:t>
+            <w:proofErr w:type="spellStart"/>
+            <w:r>
+              <w:rPr>
+                <w:sz w:val="24"/>
+                <w:szCs w:val="24"/>
+                <w:lang w:val="es-CO"/>
+              </w:rPr>
+              <w:t>Metodos</w:t>
+            </w:r>
+            <w:proofErr w:type="spellEnd"/>
+            <w:r>
+              <w:rPr>
+                <w:sz w:val="24"/>
+                <w:szCs w:val="24"/>
+                <w:lang w:val="es-CO"/>
+              </w:rPr>
+              <w:t>: 6</w:t>
             </w:r>
           </w:p>
           <w:p>
@@ -2795,21 +2697,23 @@
               </w:rPr>
               <w:t xml:space="preserve">      </w:t>
             </w:r>
-            <w:r>
-              <w:rPr>
-                <w:sz w:val="24"/>
-                <w:szCs w:val="24"/>
-                <w:lang w:val="es-CO"/>
-              </w:rPr>
-              <w:t>Métodos</w:t>
-            </w:r>
-            <w:r>
-              <w:rPr>
-                <w:sz w:val="24"/>
-                <w:szCs w:val="24"/>
-                <w:lang w:val="es-CO"/>
-              </w:rPr>
-              <w:t>: 13</w:t>
+            <w:proofErr w:type="spellStart"/>
+            <w:r>
+              <w:rPr>
+                <w:sz w:val="24"/>
+                <w:szCs w:val="24"/>
+                <w:lang w:val="es-CO"/>
+              </w:rPr>
+              <w:t>Metodos</w:t>
+            </w:r>
+            <w:proofErr w:type="spellEnd"/>
+            <w:r>
+              <w:rPr>
+                <w:sz w:val="24"/>
+                <w:szCs w:val="24"/>
+                <w:lang w:val="es-CO"/>
+              </w:rPr>
+              <w:t>: 9</w:t>
             </w:r>
           </w:p>
           <w:p>
@@ -2880,21 +2784,23 @@
               </w:rPr>
               <w:t xml:space="preserve">      </w:t>
             </w:r>
-            <w:r>
-              <w:rPr>
-                <w:sz w:val="24"/>
-                <w:szCs w:val="24"/>
-                <w:lang w:val="es-CO"/>
-              </w:rPr>
-              <w:t>Métodos</w:t>
-            </w:r>
-            <w:r>
-              <w:rPr>
-                <w:sz w:val="24"/>
-                <w:szCs w:val="24"/>
-                <w:lang w:val="es-CO"/>
-              </w:rPr>
-              <w:t>: 3</w:t>
+            <w:proofErr w:type="spellStart"/>
+            <w:r>
+              <w:rPr>
+                <w:sz w:val="24"/>
+                <w:szCs w:val="24"/>
+                <w:lang w:val="es-CO"/>
+              </w:rPr>
+              <w:t>Metodos</w:t>
+            </w:r>
+            <w:proofErr w:type="spellEnd"/>
+            <w:r>
+              <w:rPr>
+                <w:sz w:val="24"/>
+                <w:szCs w:val="24"/>
+                <w:lang w:val="es-CO"/>
+              </w:rPr>
+              <w:t>: 2</w:t>
             </w:r>
           </w:p>
           <w:p>
@@ -2965,14 +2871,16 @@
               </w:rPr>
               <w:t xml:space="preserve">      </w:t>
             </w:r>
-            <w:r>
-              <w:rPr>
-                <w:sz w:val="24"/>
-                <w:szCs w:val="24"/>
-                <w:lang w:val="es-CO"/>
-              </w:rPr>
-              <w:t>Métodos</w:t>
-            </w:r>
+            <w:proofErr w:type="spellStart"/>
+            <w:r>
+              <w:rPr>
+                <w:sz w:val="24"/>
+                <w:szCs w:val="24"/>
+                <w:lang w:val="es-CO"/>
+              </w:rPr>
+              <w:t>Metodos</w:t>
+            </w:r>
+            <w:proofErr w:type="spellEnd"/>
             <w:r>
               <w:rPr>
                 <w:sz w:val="24"/>
@@ -2990,114 +2898,46 @@
                 <w:lang w:val="es-CO"/>
               </w:rPr>
             </w:pPr>
-            <w:r>
-              <w:rPr>
-                <w:sz w:val="24"/>
-                <w:szCs w:val="24"/>
-                <w:lang w:val="es-CO"/>
-              </w:rPr>
-              <w:t>Clase: AppTest.java</w:t>
-            </w:r>
-          </w:p>
-          <w:p>
-            <w:pPr>
-              <w:rPr>
-                <w:sz w:val="24"/>
-                <w:szCs w:val="24"/>
-                <w:lang w:val="es-CO"/>
-              </w:rPr>
-            </w:pPr>
-            <w:r>
-              <w:rPr>
-                <w:sz w:val="24"/>
-                <w:szCs w:val="24"/>
-                <w:lang w:val="es-CO"/>
-              </w:rPr>
-              <w:t xml:space="preserve">      </w:t>
-            </w:r>
-            <w:proofErr w:type="spellStart"/>
-            <w:r>
-              <w:rPr>
-                <w:sz w:val="24"/>
-                <w:szCs w:val="24"/>
-                <w:lang w:val="es-CO"/>
-              </w:rPr>
-              <w:t>Loc</w:t>
-            </w:r>
-            <w:proofErr w:type="spellEnd"/>
-            <w:r>
-              <w:rPr>
-                <w:sz w:val="24"/>
-                <w:szCs w:val="24"/>
-                <w:lang w:val="es-CO"/>
-              </w:rPr>
-              <w:t>: 20</w:t>
-            </w:r>
-          </w:p>
-          <w:p>
-            <w:pPr>
-              <w:rPr>
-                <w:sz w:val="24"/>
-                <w:szCs w:val="24"/>
-                <w:lang w:val="es-CO"/>
-              </w:rPr>
-            </w:pPr>
-            <w:r>
-              <w:rPr>
-                <w:sz w:val="24"/>
-                <w:szCs w:val="24"/>
-                <w:lang w:val="es-CO"/>
-              </w:rPr>
-              <w:t xml:space="preserve">      </w:t>
-            </w:r>
-            <w:r>
-              <w:rPr>
-                <w:sz w:val="24"/>
-                <w:szCs w:val="24"/>
-                <w:lang w:val="es-CO"/>
-              </w:rPr>
-              <w:t>Métodos</w:t>
-            </w:r>
-            <w:r>
-              <w:rPr>
-                <w:sz w:val="24"/>
-                <w:szCs w:val="24"/>
-                <w:lang w:val="es-CO"/>
-              </w:rPr>
-              <w:t>: 3</w:t>
-            </w:r>
-          </w:p>
-          <w:p>
-            <w:pPr>
-              <w:rPr>
-                <w:sz w:val="24"/>
-                <w:szCs w:val="24"/>
-                <w:lang w:val="es-CO"/>
-              </w:rPr>
-            </w:pPr>
-          </w:p>
-          <w:p>
-            <w:pPr>
-              <w:rPr>
-                <w:sz w:val="24"/>
-                <w:szCs w:val="24"/>
-                <w:lang w:val="es-CO"/>
-              </w:rPr>
-            </w:pPr>
-          </w:p>
-          <w:p>
-            <w:pPr>
-              <w:rPr>
-                <w:sz w:val="24"/>
-                <w:szCs w:val="24"/>
-              </w:rPr>
-            </w:pPr>
-            <w:r>
-              <w:rPr>
-                <w:sz w:val="24"/>
-                <w:szCs w:val="24"/>
-              </w:rPr>
-              <w:t>TOTAL LOC: 195</w:t>
+          </w:p>
+          <w:p>
+            <w:pPr>
+              <w:rPr>
+                <w:sz w:val="24"/>
+                <w:szCs w:val="24"/>
+                <w:lang w:val="es-CO"/>
+              </w:rPr>
+            </w:pPr>
+          </w:p>
+          <w:p>
+            <w:pPr>
+              <w:rPr>
+                <w:sz w:val="24"/>
+                <w:szCs w:val="24"/>
+              </w:rPr>
+            </w:pPr>
+            <w:r>
+              <w:rPr>
+                <w:sz w:val="24"/>
+                <w:szCs w:val="24"/>
+                <w:lang w:val="es-CO"/>
+              </w:rPr>
+              <w:t>TOTAL LOC: 1</w:t>
+            </w:r>
+            <w:r>
+              <w:rPr>
+                <w:sz w:val="24"/>
+                <w:szCs w:val="24"/>
+                <w:lang w:val="es-CO"/>
+              </w:rPr>
+              <w:t>7</w:t>
+            </w:r>
+            <w:r>
+              <w:rPr>
+                <w:sz w:val="24"/>
+                <w:szCs w:val="24"/>
+                <w:lang w:val="es-CO"/>
+              </w:rPr>
+              <w:t>5</w:t>
             </w:r>
           </w:p>
         </w:tc>
@@ -3560,7 +3400,9 @@
   </w:style>
   <w:style w:type="character" w:default="1" w:styleId="Fuentedeprrafopredeter">
     <w:name w:val="Default Paragraph Font"/>
-    <w:uiPriority w:val="99"/>
+    <w:uiPriority w:val="1"/>
+    <w:semiHidden/>
+    <w:unhideWhenUsed/>
   </w:style>
   <w:style w:type="table" w:default="1" w:styleId="Tablanormal">
     <w:name w:val="Normal Table"/>

</xml_diff>